<commit_message>
CreateUser now accepts submitted user data
</commit_message>
<xml_diff>
--- a/Docs/Design.docx
+++ b/Docs/Design.docx
@@ -322,10 +322,7 @@
         </w:numPr>
       </w:pPr>
       <w:r>
-        <w:t xml:space="preserve">Pet </w:t>
-      </w:r>
-      <w:r>
-        <w:t>Name</w:t>
+        <w:t>Pet Name</w:t>
       </w:r>
     </w:p>
     <w:p>
@@ -2060,10 +2057,7 @@
       </w:pPr>
       <w:r>
         <w:lastRenderedPageBreak/>
-        <w:t>Create User</w:t>
-      </w:r>
-      <w:r>
-        <w:t xml:space="preserve"> Page</w:t>
+        <w:t>Create User Page</w:t>
       </w:r>
     </w:p>
     <w:p>
@@ -2869,10 +2863,7 @@
       </w:pPr>
       <w:r>
         <w:lastRenderedPageBreak/>
-        <w:t>User</w:t>
-      </w:r>
-      <w:r>
-        <w:t xml:space="preserve"> Page</w:t>
+        <w:t>User Page</w:t>
       </w:r>
     </w:p>
     <w:p>
@@ -3928,6 +3919,639 @@
         </w:rPr>
       </w:pPr>
     </w:p>
+    <w:tbl>
+      <w:tblPr>
+        <w:tblStyle w:val="TableGrid"/>
+        <w:tblW w:w="0" w:type="auto"/>
+        <w:tblLook w:val="04A0" w:firstRow="1" w:lastRow="0" w:firstColumn="1" w:lastColumn="0" w:noHBand="0" w:noVBand="1"/>
+      </w:tblPr>
+      <w:tblGrid>
+        <w:gridCol w:w="2305"/>
+        <w:gridCol w:w="902"/>
+        <w:gridCol w:w="767"/>
+        <w:gridCol w:w="767"/>
+        <w:gridCol w:w="768"/>
+        <w:gridCol w:w="768"/>
+        <w:gridCol w:w="767"/>
+        <w:gridCol w:w="768"/>
+        <w:gridCol w:w="769"/>
+        <w:gridCol w:w="769"/>
+      </w:tblGrid>
+      <w:tr>
+        <w:trPr>
+          <w:trHeight w:val="403"/>
+        </w:trPr>
+        <w:tc>
+          <w:tcPr>
+            <w:tcW w:w="2337" w:type="dxa"/>
+            <w:vMerge w:val="restart"/>
+          </w:tcPr>
+          <w:p>
+            <w:r>
+              <w:t>Pet Picture</w:t>
+            </w:r>
+          </w:p>
+        </w:tc>
+        <w:tc>
+          <w:tcPr>
+            <w:tcW w:w="2337" w:type="dxa"/>
+            <w:gridSpan w:val="3"/>
+          </w:tcPr>
+          <w:p>
+            <w:pPr>
+              <w:jc w:val="center"/>
+            </w:pPr>
+            <w:r>
+              <w:t>User Name</w:t>
+            </w:r>
+          </w:p>
+        </w:tc>
+        <w:tc>
+          <w:tcPr>
+            <w:tcW w:w="2337" w:type="dxa"/>
+            <w:gridSpan w:val="3"/>
+          </w:tcPr>
+          <w:p>
+            <w:r>
+              <w:t>Pet Name</w:t>
+            </w:r>
+          </w:p>
+        </w:tc>
+        <w:tc>
+          <w:tcPr>
+            <w:tcW w:w="2339" w:type="dxa"/>
+            <w:gridSpan w:val="3"/>
+          </w:tcPr>
+          <w:p>
+            <w:r>
+              <w:t>Device ID</w:t>
+            </w:r>
+          </w:p>
+        </w:tc>
+      </w:tr>
+      <w:tr>
+        <w:trPr>
+          <w:trHeight w:val="403"/>
+        </w:trPr>
+        <w:tc>
+          <w:tcPr>
+            <w:tcW w:w="2337" w:type="dxa"/>
+            <w:vMerge/>
+          </w:tcPr>
+          <w:p/>
+        </w:tc>
+        <w:tc>
+          <w:tcPr>
+            <w:tcW w:w="779" w:type="dxa"/>
+            <w:vMerge w:val="restart"/>
+          </w:tcPr>
+          <w:p>
+            <w:r>
+              <w:t>Current</w:t>
+            </w:r>
+          </w:p>
+          <w:p>
+            <w:r>
+              <w:t>Temp</w:t>
+            </w:r>
+          </w:p>
+        </w:tc>
+        <w:tc>
+          <w:tcPr>
+            <w:tcW w:w="779" w:type="dxa"/>
+          </w:tcPr>
+          <w:p/>
+        </w:tc>
+        <w:tc>
+          <w:tcPr>
+            <w:tcW w:w="779" w:type="dxa"/>
+          </w:tcPr>
+          <w:p/>
+        </w:tc>
+        <w:tc>
+          <w:tcPr>
+            <w:tcW w:w="779" w:type="dxa"/>
+          </w:tcPr>
+          <w:p/>
+        </w:tc>
+        <w:tc>
+          <w:tcPr>
+            <w:tcW w:w="779" w:type="dxa"/>
+          </w:tcPr>
+          <w:p/>
+        </w:tc>
+        <w:tc>
+          <w:tcPr>
+            <w:tcW w:w="779" w:type="dxa"/>
+          </w:tcPr>
+          <w:p/>
+        </w:tc>
+        <w:tc>
+          <w:tcPr>
+            <w:tcW w:w="779" w:type="dxa"/>
+          </w:tcPr>
+          <w:p/>
+        </w:tc>
+        <w:tc>
+          <w:tcPr>
+            <w:tcW w:w="780" w:type="dxa"/>
+          </w:tcPr>
+          <w:p/>
+        </w:tc>
+        <w:tc>
+          <w:tcPr>
+            <w:tcW w:w="780" w:type="dxa"/>
+          </w:tcPr>
+          <w:p/>
+        </w:tc>
+      </w:tr>
+      <w:tr>
+        <w:trPr>
+          <w:trHeight w:val="403"/>
+        </w:trPr>
+        <w:tc>
+          <w:tcPr>
+            <w:tcW w:w="2337" w:type="dxa"/>
+            <w:vMerge/>
+          </w:tcPr>
+          <w:p/>
+        </w:tc>
+        <w:tc>
+          <w:tcPr>
+            <w:tcW w:w="779" w:type="dxa"/>
+            <w:vMerge/>
+          </w:tcPr>
+          <w:p/>
+        </w:tc>
+        <w:tc>
+          <w:tcPr>
+            <w:tcW w:w="779" w:type="dxa"/>
+          </w:tcPr>
+          <w:p/>
+        </w:tc>
+        <w:tc>
+          <w:tcPr>
+            <w:tcW w:w="779" w:type="dxa"/>
+          </w:tcPr>
+          <w:p/>
+        </w:tc>
+        <w:tc>
+          <w:tcPr>
+            <w:tcW w:w="779" w:type="dxa"/>
+          </w:tcPr>
+          <w:p/>
+        </w:tc>
+        <w:tc>
+          <w:tcPr>
+            <w:tcW w:w="779" w:type="dxa"/>
+          </w:tcPr>
+          <w:p/>
+        </w:tc>
+        <w:tc>
+          <w:tcPr>
+            <w:tcW w:w="779" w:type="dxa"/>
+          </w:tcPr>
+          <w:p/>
+        </w:tc>
+        <w:tc>
+          <w:tcPr>
+            <w:tcW w:w="779" w:type="dxa"/>
+          </w:tcPr>
+          <w:p/>
+        </w:tc>
+        <w:tc>
+          <w:tcPr>
+            <w:tcW w:w="780" w:type="dxa"/>
+          </w:tcPr>
+          <w:p/>
+        </w:tc>
+        <w:tc>
+          <w:tcPr>
+            <w:tcW w:w="780" w:type="dxa"/>
+          </w:tcPr>
+          <w:p/>
+        </w:tc>
+      </w:tr>
+      <w:tr>
+        <w:trPr>
+          <w:trHeight w:val="403"/>
+        </w:trPr>
+        <w:tc>
+          <w:tcPr>
+            <w:tcW w:w="2337" w:type="dxa"/>
+            <w:vMerge/>
+          </w:tcPr>
+          <w:p/>
+        </w:tc>
+        <w:tc>
+          <w:tcPr>
+            <w:tcW w:w="779" w:type="dxa"/>
+          </w:tcPr>
+          <w:p/>
+        </w:tc>
+        <w:tc>
+          <w:tcPr>
+            <w:tcW w:w="779" w:type="dxa"/>
+          </w:tcPr>
+          <w:p/>
+        </w:tc>
+        <w:tc>
+          <w:tcPr>
+            <w:tcW w:w="779" w:type="dxa"/>
+          </w:tcPr>
+          <w:p/>
+        </w:tc>
+        <w:tc>
+          <w:tcPr>
+            <w:tcW w:w="779" w:type="dxa"/>
+          </w:tcPr>
+          <w:p/>
+        </w:tc>
+        <w:tc>
+          <w:tcPr>
+            <w:tcW w:w="779" w:type="dxa"/>
+          </w:tcPr>
+          <w:p/>
+        </w:tc>
+        <w:tc>
+          <w:tcPr>
+            <w:tcW w:w="779" w:type="dxa"/>
+          </w:tcPr>
+          <w:p/>
+        </w:tc>
+        <w:tc>
+          <w:tcPr>
+            <w:tcW w:w="779" w:type="dxa"/>
+          </w:tcPr>
+          <w:p/>
+        </w:tc>
+        <w:tc>
+          <w:tcPr>
+            <w:tcW w:w="780" w:type="dxa"/>
+          </w:tcPr>
+          <w:p/>
+        </w:tc>
+        <w:tc>
+          <w:tcPr>
+            <w:tcW w:w="780" w:type="dxa"/>
+          </w:tcPr>
+          <w:p/>
+        </w:tc>
+      </w:tr>
+    </w:tbl>
+    <w:p/>
+    <w:p/>
+    <w:tbl>
+      <w:tblPr>
+        <w:tblStyle w:val="TableGrid"/>
+        <w:tblW w:w="0" w:type="auto"/>
+        <w:tblLook w:val="04A0" w:firstRow="1" w:lastRow="0" w:firstColumn="1" w:lastColumn="0" w:noHBand="0" w:noVBand="1"/>
+      </w:tblPr>
+      <w:tblGrid>
+        <w:gridCol w:w="779"/>
+        <w:gridCol w:w="779"/>
+        <w:gridCol w:w="779"/>
+        <w:gridCol w:w="779"/>
+        <w:gridCol w:w="779"/>
+        <w:gridCol w:w="779"/>
+        <w:gridCol w:w="779"/>
+        <w:gridCol w:w="779"/>
+        <w:gridCol w:w="779"/>
+        <w:gridCol w:w="779"/>
+        <w:gridCol w:w="780"/>
+        <w:gridCol w:w="780"/>
+      </w:tblGrid>
+      <w:tr>
+        <w:tc>
+          <w:tcPr>
+            <w:tcW w:w="2337" w:type="dxa"/>
+            <w:gridSpan w:val="3"/>
+          </w:tcPr>
+          <w:p>
+            <w:r>
+              <w:t>User Name:</w:t>
+            </w:r>
+          </w:p>
+        </w:tc>
+        <w:tc>
+          <w:tcPr>
+            <w:tcW w:w="779" w:type="dxa"/>
+          </w:tcPr>
+          <w:p/>
+        </w:tc>
+        <w:tc>
+          <w:tcPr>
+            <w:tcW w:w="2337" w:type="dxa"/>
+            <w:gridSpan w:val="3"/>
+          </w:tcPr>
+          <w:p>
+            <w:r>
+              <w:t>Pet Name:</w:t>
+            </w:r>
+          </w:p>
+        </w:tc>
+        <w:tc>
+          <w:tcPr>
+            <w:tcW w:w="779" w:type="dxa"/>
+          </w:tcPr>
+          <w:p/>
+        </w:tc>
+        <w:tc>
+          <w:tcPr>
+            <w:tcW w:w="2338" w:type="dxa"/>
+            <w:gridSpan w:val="3"/>
+          </w:tcPr>
+          <w:p>
+            <w:r>
+              <w:t>Device ID:</w:t>
+            </w:r>
+          </w:p>
+        </w:tc>
+        <w:tc>
+          <w:tcPr>
+            <w:tcW w:w="780" w:type="dxa"/>
+          </w:tcPr>
+          <w:p/>
+        </w:tc>
+      </w:tr>
+      <w:tr>
+        <w:tc>
+          <w:tcPr>
+            <w:tcW w:w="2337" w:type="dxa"/>
+            <w:gridSpan w:val="3"/>
+          </w:tcPr>
+          <w:p>
+            <w:bookmarkStart w:id="2" w:name="_GoBack" w:colFirst="2" w:colLast="4"/>
+            <w:r>
+              <w:t xml:space="preserve">Current Temp: </w:t>
+            </w:r>
+          </w:p>
+        </w:tc>
+        <w:tc>
+          <w:tcPr>
+            <w:tcW w:w="779" w:type="dxa"/>
+          </w:tcPr>
+          <w:p/>
+        </w:tc>
+        <w:tc>
+          <w:tcPr>
+            <w:tcW w:w="779" w:type="dxa"/>
+          </w:tcPr>
+          <w:p/>
+        </w:tc>
+        <w:tc>
+          <w:tcPr>
+            <w:tcW w:w="779" w:type="dxa"/>
+          </w:tcPr>
+          <w:p/>
+        </w:tc>
+        <w:tc>
+          <w:tcPr>
+            <w:tcW w:w="779" w:type="dxa"/>
+          </w:tcPr>
+          <w:p/>
+        </w:tc>
+        <w:tc>
+          <w:tcPr>
+            <w:tcW w:w="779" w:type="dxa"/>
+          </w:tcPr>
+          <w:p/>
+        </w:tc>
+        <w:tc>
+          <w:tcPr>
+            <w:tcW w:w="779" w:type="dxa"/>
+          </w:tcPr>
+          <w:p/>
+        </w:tc>
+        <w:tc>
+          <w:tcPr>
+            <w:tcW w:w="779" w:type="dxa"/>
+          </w:tcPr>
+          <w:p/>
+        </w:tc>
+        <w:tc>
+          <w:tcPr>
+            <w:tcW w:w="780" w:type="dxa"/>
+          </w:tcPr>
+          <w:p/>
+        </w:tc>
+        <w:tc>
+          <w:tcPr>
+            <w:tcW w:w="780" w:type="dxa"/>
+          </w:tcPr>
+          <w:p/>
+        </w:tc>
+      </w:tr>
+      <w:tr>
+        <w:tc>
+          <w:tcPr>
+            <w:tcW w:w="779" w:type="dxa"/>
+          </w:tcPr>
+          <w:p/>
+        </w:tc>
+        <w:tc>
+          <w:tcPr>
+            <w:tcW w:w="779" w:type="dxa"/>
+          </w:tcPr>
+          <w:p/>
+        </w:tc>
+        <w:tc>
+          <w:tcPr>
+            <w:tcW w:w="779" w:type="dxa"/>
+          </w:tcPr>
+          <w:p/>
+        </w:tc>
+        <w:tc>
+          <w:tcPr>
+            <w:tcW w:w="779" w:type="dxa"/>
+          </w:tcPr>
+          <w:p/>
+        </w:tc>
+        <w:tc>
+          <w:tcPr>
+            <w:tcW w:w="779" w:type="dxa"/>
+          </w:tcPr>
+          <w:p/>
+        </w:tc>
+        <w:tc>
+          <w:tcPr>
+            <w:tcW w:w="779" w:type="dxa"/>
+          </w:tcPr>
+          <w:p/>
+        </w:tc>
+        <w:tc>
+          <w:tcPr>
+            <w:tcW w:w="779" w:type="dxa"/>
+          </w:tcPr>
+          <w:p/>
+        </w:tc>
+        <w:tc>
+          <w:tcPr>
+            <w:tcW w:w="779" w:type="dxa"/>
+          </w:tcPr>
+          <w:p/>
+        </w:tc>
+        <w:tc>
+          <w:tcPr>
+            <w:tcW w:w="779" w:type="dxa"/>
+          </w:tcPr>
+          <w:p/>
+        </w:tc>
+        <w:tc>
+          <w:tcPr>
+            <w:tcW w:w="779" w:type="dxa"/>
+          </w:tcPr>
+          <w:p/>
+        </w:tc>
+        <w:tc>
+          <w:tcPr>
+            <w:tcW w:w="780" w:type="dxa"/>
+          </w:tcPr>
+          <w:p/>
+        </w:tc>
+        <w:tc>
+          <w:tcPr>
+            <w:tcW w:w="780" w:type="dxa"/>
+          </w:tcPr>
+          <w:p/>
+        </w:tc>
+      </w:tr>
+      <w:tr>
+        <w:tc>
+          <w:tcPr>
+            <w:tcW w:w="2337" w:type="dxa"/>
+            <w:gridSpan w:val="3"/>
+          </w:tcPr>
+          <w:p>
+            <w:r>
+              <w:t>High Temp:</w:t>
+            </w:r>
+          </w:p>
+        </w:tc>
+        <w:tc>
+          <w:tcPr>
+            <w:tcW w:w="779" w:type="dxa"/>
+          </w:tcPr>
+          <w:p/>
+        </w:tc>
+        <w:tc>
+          <w:tcPr>
+            <w:tcW w:w="779" w:type="dxa"/>
+          </w:tcPr>
+          <w:p/>
+        </w:tc>
+        <w:tc>
+          <w:tcPr>
+            <w:tcW w:w="779" w:type="dxa"/>
+          </w:tcPr>
+          <w:p/>
+        </w:tc>
+        <w:tc>
+          <w:tcPr>
+            <w:tcW w:w="779" w:type="dxa"/>
+          </w:tcPr>
+          <w:p/>
+        </w:tc>
+        <w:tc>
+          <w:tcPr>
+            <w:tcW w:w="779" w:type="dxa"/>
+          </w:tcPr>
+          <w:p/>
+        </w:tc>
+        <w:tc>
+          <w:tcPr>
+            <w:tcW w:w="779" w:type="dxa"/>
+          </w:tcPr>
+          <w:p/>
+        </w:tc>
+        <w:tc>
+          <w:tcPr>
+            <w:tcW w:w="779" w:type="dxa"/>
+          </w:tcPr>
+          <w:p/>
+        </w:tc>
+        <w:tc>
+          <w:tcPr>
+            <w:tcW w:w="780" w:type="dxa"/>
+          </w:tcPr>
+          <w:p/>
+        </w:tc>
+        <w:tc>
+          <w:tcPr>
+            <w:tcW w:w="780" w:type="dxa"/>
+          </w:tcPr>
+          <w:p/>
+        </w:tc>
+      </w:tr>
+      <w:tr>
+        <w:tc>
+          <w:tcPr>
+            <w:tcW w:w="2337" w:type="dxa"/>
+            <w:gridSpan w:val="3"/>
+          </w:tcPr>
+          <w:p>
+            <w:r>
+              <w:t>Low Temp</w:t>
+            </w:r>
+          </w:p>
+        </w:tc>
+        <w:tc>
+          <w:tcPr>
+            <w:tcW w:w="779" w:type="dxa"/>
+          </w:tcPr>
+          <w:p/>
+        </w:tc>
+        <w:tc>
+          <w:tcPr>
+            <w:tcW w:w="779" w:type="dxa"/>
+          </w:tcPr>
+          <w:p/>
+        </w:tc>
+        <w:tc>
+          <w:tcPr>
+            <w:tcW w:w="779" w:type="dxa"/>
+          </w:tcPr>
+          <w:p/>
+        </w:tc>
+        <w:tc>
+          <w:tcPr>
+            <w:tcW w:w="779" w:type="dxa"/>
+          </w:tcPr>
+          <w:p/>
+        </w:tc>
+        <w:tc>
+          <w:tcPr>
+            <w:tcW w:w="779" w:type="dxa"/>
+          </w:tcPr>
+          <w:p/>
+        </w:tc>
+        <w:tc>
+          <w:tcPr>
+            <w:tcW w:w="779" w:type="dxa"/>
+          </w:tcPr>
+          <w:p/>
+        </w:tc>
+        <w:tc>
+          <w:tcPr>
+            <w:tcW w:w="779" w:type="dxa"/>
+          </w:tcPr>
+          <w:p/>
+        </w:tc>
+        <w:tc>
+          <w:tcPr>
+            <w:tcW w:w="780" w:type="dxa"/>
+          </w:tcPr>
+          <w:p/>
+        </w:tc>
+        <w:tc>
+          <w:tcPr>
+            <w:tcW w:w="780" w:type="dxa"/>
+          </w:tcPr>
+          <w:p/>
+        </w:tc>
+      </w:tr>
+      <w:bookmarkEnd w:id="2"/>
+    </w:tbl>
     <w:p>
       <w:pPr>
         <w:rPr>
@@ -3943,14 +4567,20 @@
     </w:p>
     <w:p>
       <w:pPr>
+        <w:rPr>
+          <w:rFonts w:asciiTheme="majorHAnsi" w:eastAsiaTheme="majorEastAsia" w:hAnsiTheme="majorHAnsi" w:cstheme="majorBidi"/>
+          <w:color w:val="1F3763" w:themeColor="accent1" w:themeShade="7F"/>
+          <w:sz w:val="24"/>
+          <w:szCs w:val="24"/>
+        </w:rPr>
+      </w:pPr>
+    </w:p>
+    <w:p>
+      <w:pPr>
         <w:pStyle w:val="Heading3"/>
       </w:pPr>
       <w:r>
-        <w:lastRenderedPageBreak/>
-        <w:t>Admin</w:t>
-      </w:r>
-      <w:r>
-        <w:t xml:space="preserve"> Page</w:t>
+        <w:t>Admin Page</w:t>
       </w:r>
     </w:p>
     <w:p>
@@ -5904,10 +6534,7 @@
       </w:tr>
     </w:tbl>
     <w:p/>
-    <w:p>
-      <w:bookmarkStart w:id="2" w:name="_GoBack"/>
-      <w:bookmarkEnd w:id="2"/>
-    </w:p>
+    <w:p/>
     <w:p/>
     <w:sectPr>
       <w:pgSz w:w="12240" w:h="15840"/>
@@ -6163,6 +6790,7 @@
     <w:lsdException w:name="HTML Sample" w:semiHidden="1" w:unhideWhenUsed="1"/>
     <w:lsdException w:name="HTML Typewriter" w:semiHidden="1" w:unhideWhenUsed="1"/>
     <w:lsdException w:name="HTML Variable" w:semiHidden="1" w:unhideWhenUsed="1"/>
+    <w:lsdException w:name="Normal Table" w:semiHidden="1" w:unhideWhenUsed="1"/>
     <w:lsdException w:name="annotation subject" w:semiHidden="1" w:unhideWhenUsed="1"/>
     <w:lsdException w:name="No List" w:semiHidden="1" w:unhideWhenUsed="1"/>
     <w:lsdException w:name="Outline List 1" w:semiHidden="1" w:unhideWhenUsed="1"/>
@@ -6209,8 +6837,10 @@
     <w:lsdException w:name="Table Subtle 2" w:semiHidden="1" w:unhideWhenUsed="1"/>
     <w:lsdException w:name="Table Web 1" w:semiHidden="1" w:unhideWhenUsed="1"/>
     <w:lsdException w:name="Table Web 2" w:semiHidden="1" w:unhideWhenUsed="1"/>
+    <w:lsdException w:name="Table Web 3" w:semiHidden="1" w:unhideWhenUsed="1"/>
     <w:lsdException w:name="Balloon Text" w:semiHidden="1" w:unhideWhenUsed="1"/>
     <w:lsdException w:name="Table Grid" w:uiPriority="39"/>
+    <w:lsdException w:name="Table Theme" w:semiHidden="1" w:unhideWhenUsed="1"/>
     <w:lsdException w:name="Placeholder Text" w:semiHidden="1"/>
     <w:lsdException w:name="No Spacing" w:uiPriority="1" w:qFormat="1"/>
     <w:lsdException w:name="Light Shading" w:uiPriority="60"/>

</xml_diff>